<commit_message>
Added Day 4 slide deck pdfs.
</commit_message>
<xml_diff>
--- a/Health to Home Experiment -MVP.docx
+++ b/Health to Home Experiment -MVP.docx
@@ -10,8 +10,6 @@
           <w:u w:val="single"/>
         </w:rPr>
       </w:pPr>
-      <w:bookmarkStart w:id="0" w:name="_GoBack"/>
-      <w:bookmarkEnd w:id="0"/>
       <w:r>
         <w:rPr>
           <w:b/>
@@ -141,6 +139,8 @@
       <w:r>
         <w:t xml:space="preserve">daily </w:t>
       </w:r>
+      <w:bookmarkStart w:id="0" w:name="_GoBack"/>
+      <w:bookmarkEnd w:id="0"/>
       <w:r>
         <w:t>feedback on recipes and experience</w:t>
       </w:r>
@@ -399,47 +399,17 @@
   <w:p>
     <w:pPr>
       <w:pStyle w:val="Footer"/>
-      <w:jc w:val="center"/>
-      <w:rPr>
-        <w:rFonts w:ascii="Pru Sans Normal" w:hAnsi="Pru Sans Normal"/>
-        <w:color w:val="000000"/>
-        <w:sz w:val="20"/>
-      </w:rPr>
     </w:pPr>
-    <w:r>
-      <w:fldChar w:fldCharType="begin" w:fldLock="1"/>
-    </w:r>
-    <w:r>
-      <w:instrText xml:space="preserve"> DOCPROPERTY bjFooterEvenPageDocProperty \* MERGEFORMAT </w:instrText>
-    </w:r>
-    <w:r>
-      <w:fldChar w:fldCharType="separate"/>
-    </w:r>
-    <w:r>
-      <w:rPr>
-        <w:rFonts w:ascii="Pru Sans Normal" w:hAnsi="Pru Sans Normal"/>
-        <w:color w:val="000000"/>
-        <w:sz w:val="20"/>
-      </w:rPr>
-      <w:t>Restricted</w:t>
-    </w:r>
-  </w:p>
-  <w:p>
-    <w:pPr>
-      <w:pStyle w:val="Footer"/>
-      <w:jc w:val="center"/>
-    </w:pPr>
-    <w:r>
-      <w:rPr>
-        <w:rFonts w:ascii="Times New Roman" w:hAnsi="Times New Roman" w:cs="Times New Roman"/>
-        <w:color w:val="000000"/>
-        <w:sz w:val="24"/>
-      </w:rPr>
-      <w:t xml:space="preserve"> </w:t>
-    </w:r>
-    <w:r>
-      <w:fldChar w:fldCharType="end"/>
-    </w:r>
+    <w:fldSimple w:instr=" DOCPROPERTY bjFooterEvenPageDocProperty \* MERGEFORMAT " w:fldLock="1">
+      <w:r>
+        <w:rPr>
+          <w:rFonts w:ascii="Times New Roman" w:hAnsi="Times New Roman" w:cs="Times New Roman"/>
+          <w:color w:val="000000"/>
+          <w:sz w:val="24"/>
+        </w:rPr>
+        <w:t xml:space="preserve"> </w:t>
+      </w:r>
+    </w:fldSimple>
   </w:p>
 </w:ftr>
 </file>
@@ -449,47 +419,17 @@
   <w:p>
     <w:pPr>
       <w:pStyle w:val="Footer"/>
-      <w:jc w:val="center"/>
-      <w:rPr>
-        <w:rFonts w:ascii="Pru Sans Normal" w:hAnsi="Pru Sans Normal"/>
-        <w:color w:val="000000"/>
-        <w:sz w:val="20"/>
-      </w:rPr>
     </w:pPr>
-    <w:r>
-      <w:fldChar w:fldCharType="begin" w:fldLock="1"/>
-    </w:r>
-    <w:r>
-      <w:instrText xml:space="preserve"> DOCPROPERTY bjFooterBothDocProperty \* MERGEFORMAT </w:instrText>
-    </w:r>
-    <w:r>
-      <w:fldChar w:fldCharType="separate"/>
-    </w:r>
-    <w:r>
-      <w:rPr>
-        <w:rFonts w:ascii="Pru Sans Normal" w:hAnsi="Pru Sans Normal"/>
-        <w:color w:val="000000"/>
-        <w:sz w:val="20"/>
-      </w:rPr>
-      <w:t>Restricted</w:t>
-    </w:r>
-  </w:p>
-  <w:p>
-    <w:pPr>
-      <w:pStyle w:val="Footer"/>
-      <w:jc w:val="center"/>
-    </w:pPr>
-    <w:r>
-      <w:rPr>
-        <w:rFonts w:ascii="Times New Roman" w:hAnsi="Times New Roman" w:cs="Times New Roman"/>
-        <w:color w:val="000000"/>
-        <w:sz w:val="24"/>
-      </w:rPr>
-      <w:t xml:space="preserve"> </w:t>
-    </w:r>
-    <w:r>
-      <w:fldChar w:fldCharType="end"/>
-    </w:r>
+    <w:fldSimple w:instr=" DOCPROPERTY bjFooterBothDocProperty \* MERGEFORMAT " w:fldLock="1">
+      <w:r>
+        <w:rPr>
+          <w:rFonts w:ascii="Times New Roman" w:hAnsi="Times New Roman" w:cs="Times New Roman"/>
+          <w:color w:val="000000"/>
+          <w:sz w:val="24"/>
+        </w:rPr>
+        <w:t xml:space="preserve"> </w:t>
+      </w:r>
+    </w:fldSimple>
   </w:p>
 </w:ftr>
 </file>
@@ -499,47 +439,17 @@
   <w:p>
     <w:pPr>
       <w:pStyle w:val="Footer"/>
-      <w:jc w:val="center"/>
-      <w:rPr>
-        <w:rFonts w:ascii="Pru Sans Normal" w:hAnsi="Pru Sans Normal"/>
-        <w:color w:val="000000"/>
-        <w:sz w:val="20"/>
-      </w:rPr>
     </w:pPr>
-    <w:r>
-      <w:fldChar w:fldCharType="begin" w:fldLock="1"/>
-    </w:r>
-    <w:r>
-      <w:instrText xml:space="preserve"> DOCPROPERTY bjFooterFirstPageDocProperty \* MERGEFORMAT </w:instrText>
-    </w:r>
-    <w:r>
-      <w:fldChar w:fldCharType="separate"/>
-    </w:r>
-    <w:r>
-      <w:rPr>
-        <w:rFonts w:ascii="Pru Sans Normal" w:hAnsi="Pru Sans Normal"/>
-        <w:color w:val="000000"/>
-        <w:sz w:val="20"/>
-      </w:rPr>
-      <w:t>Restricted</w:t>
-    </w:r>
-  </w:p>
-  <w:p>
-    <w:pPr>
-      <w:pStyle w:val="Footer"/>
-      <w:jc w:val="center"/>
-    </w:pPr>
-    <w:r>
-      <w:rPr>
-        <w:rFonts w:ascii="Times New Roman" w:hAnsi="Times New Roman" w:cs="Times New Roman"/>
-        <w:color w:val="000000"/>
-        <w:sz w:val="24"/>
-      </w:rPr>
-      <w:t xml:space="preserve"> </w:t>
-    </w:r>
-    <w:r>
-      <w:fldChar w:fldCharType="end"/>
-    </w:r>
+    <w:fldSimple w:instr=" DOCPROPERTY bjFooterFirstPageDocProperty \* MERGEFORMAT " w:fldLock="1">
+      <w:r>
+        <w:rPr>
+          <w:rFonts w:ascii="Times New Roman" w:hAnsi="Times New Roman" w:cs="Times New Roman"/>
+          <w:color w:val="000000"/>
+          <w:sz w:val="24"/>
+        </w:rPr>
+        <w:t xml:space="preserve"> </w:t>
+      </w:r>
+    </w:fldSimple>
   </w:p>
 </w:ftr>
 </file>
@@ -1970,7 +1880,7 @@
 </file>
 
 <file path=customXml/itemProps1.xml><?xml version="1.0" encoding="utf-8"?>
-<ds:datastoreItem xmlns:ds="http://schemas.openxmlformats.org/officeDocument/2006/customXml" ds:itemID="{059C936D-E46D-47E8-BCDE-D55B224816BF}">
+<ds:datastoreItem xmlns:ds="http://schemas.openxmlformats.org/officeDocument/2006/customXml" ds:itemID="{73FBE39C-C927-48DB-9227-C65D0BF7DF58}">
   <ds:schemaRefs>
     <ds:schemaRef ds:uri="http://www.w3.org/2001/XMLSchema"/>
     <ds:schemaRef ds:uri="http://www.boldonjames.com/2008/01/sie/internal/label"/>

</xml_diff>